<commit_message>
feat: edit seventh lab
</commit_message>
<xml_diff>
--- a/media/reports/docx/ИСТ-921_КлименкоАА_Лр7.docx
+++ b/media/reports/docx/ИСТ-921_КлименкоАА_Лр7.docx
@@ -13,6 +13,8 @@
           <w:szCs w:val="22"/>
         </w:rPr>
       </w:pPr>
+      <w:bookmarkStart w:id="0" w:name="_GoBack"/>
+      <w:bookmarkEnd w:id="0"/>
       <w:r>
         <w:rPr>
           <w:b/>
@@ -273,8 +275,8 @@
         </w:rPr>
         <w:t>на тему:</w:t>
       </w:r>
-      <w:bookmarkStart w:id="0" w:name="_gjdgxs" w:colFirst="0" w:colLast="0"/>
-      <w:bookmarkEnd w:id="0"/>
+      <w:bookmarkStart w:id="1" w:name="_gjdgxs" w:colFirst="0" w:colLast="0"/>
+      <w:bookmarkEnd w:id="1"/>
       <w:r>
         <w:rPr>
           <w:rFonts w:eastAsia="Arial"/>
@@ -2354,14 +2356,16 @@
       <w:pPr>
         <w:rPr>
           <w:rFonts w:eastAsia="Arial"/>
-          <w:color w:val="000000" w:themeColor="text1"/>
-          <w:szCs w:val="28"/>
-          <w:lang w:val="en-US"/>
-        </w:rPr>
-      </w:pPr>
-      <w:r>
-        <w:rPr>
-          <w:rFonts w:eastAsia="Arial"/>
+          <w:b/>
+          <w:color w:val="000000" w:themeColor="text1"/>
+          <w:szCs w:val="28"/>
+          <w:lang w:val="en-US"/>
+        </w:rPr>
+      </w:pPr>
+      <w:r>
+        <w:rPr>
+          <w:rFonts w:eastAsia="Arial"/>
+          <w:b/>
           <w:color w:val="000000" w:themeColor="text1"/>
           <w:szCs w:val="28"/>
           <w:lang w:val="en-US"/>
@@ -2373,24 +2377,27 @@
       <w:pPr>
         <w:rPr>
           <w:rFonts w:eastAsia="Arial"/>
-          <w:color w:val="000000" w:themeColor="text1"/>
-          <w:szCs w:val="28"/>
-          <w:lang w:val="en-US"/>
-        </w:rPr>
-      </w:pPr>
-    </w:p>
-    <w:p>
-      <w:pPr>
-        <w:rPr>
-          <w:rFonts w:eastAsia="Arial"/>
-          <w:color w:val="000000" w:themeColor="text1"/>
-          <w:szCs w:val="28"/>
-          <w:lang w:val="en-US"/>
-        </w:rPr>
-      </w:pPr>
-      <w:r>
-        <w:rPr>
-          <w:rFonts w:eastAsia="Arial"/>
+          <w:b/>
+          <w:color w:val="000000" w:themeColor="text1"/>
+          <w:szCs w:val="28"/>
+          <w:lang w:val="en-US"/>
+        </w:rPr>
+      </w:pPr>
+    </w:p>
+    <w:p>
+      <w:pPr>
+        <w:rPr>
+          <w:rFonts w:eastAsia="Arial"/>
+          <w:b/>
+          <w:color w:val="000000" w:themeColor="text1"/>
+          <w:szCs w:val="28"/>
+          <w:lang w:val="en-US"/>
+        </w:rPr>
+      </w:pPr>
+      <w:r>
+        <w:rPr>
+          <w:rFonts w:eastAsia="Arial"/>
+          <w:b/>
           <w:color w:val="000000" w:themeColor="text1"/>
           <w:szCs w:val="28"/>
           <w:lang w:val="en-US"/>
@@ -2401,6 +2408,7 @@
       <w:r>
         <w:rPr>
           <w:rFonts w:eastAsia="Arial"/>
+          <w:b/>
           <w:color w:val="000000" w:themeColor="text1"/>
           <w:szCs w:val="28"/>
           <w:lang w:val="en-US"/>
@@ -2411,6 +2419,7 @@
       <w:r>
         <w:rPr>
           <w:rFonts w:eastAsia="Arial"/>
+          <w:b/>
           <w:color w:val="000000" w:themeColor="text1"/>
           <w:szCs w:val="28"/>
           <w:lang w:val="en-US"/>
@@ -2422,14 +2431,16 @@
       <w:pPr>
         <w:rPr>
           <w:rFonts w:eastAsia="Arial"/>
-          <w:color w:val="000000" w:themeColor="text1"/>
-          <w:szCs w:val="28"/>
-          <w:lang w:val="en-US"/>
-        </w:rPr>
-      </w:pPr>
-      <w:r>
-        <w:rPr>
-          <w:rFonts w:eastAsia="Arial"/>
+          <w:b/>
+          <w:color w:val="000000" w:themeColor="text1"/>
+          <w:szCs w:val="28"/>
+          <w:lang w:val="en-US"/>
+        </w:rPr>
+      </w:pPr>
+      <w:r>
+        <w:rPr>
+          <w:rFonts w:eastAsia="Arial"/>
+          <w:b/>
           <w:color w:val="000000" w:themeColor="text1"/>
           <w:szCs w:val="28"/>
           <w:lang w:val="en-US"/>
@@ -2441,42 +2452,27 @@
       <w:pPr>
         <w:rPr>
           <w:rFonts w:eastAsia="Arial"/>
-          <w:color w:val="000000" w:themeColor="text1"/>
-          <w:szCs w:val="28"/>
-          <w:lang w:val="en-US"/>
-        </w:rPr>
-      </w:pPr>
-      <w:r>
-        <w:rPr>
-          <w:rFonts w:eastAsia="Arial"/>
-          <w:color w:val="000000" w:themeColor="text1"/>
-          <w:szCs w:val="28"/>
-          <w:lang w:val="en-US"/>
-        </w:rPr>
-        <w:t>convert $image -quality</w:t>
-      </w:r>
-      <w:r>
-        <w:rPr>
-          <w:rFonts w:eastAsia="Arial"/>
-          <w:color w:val="000000" w:themeColor="text1"/>
-          <w:szCs w:val="28"/>
-          <w:lang w:val="en-US"/>
-        </w:rPr>
-        <w:t xml:space="preserve"> 3</w:t>
-      </w:r>
-      <w:r>
-        <w:rPr>
-          <w:rFonts w:eastAsia="Arial"/>
-          <w:color w:val="000000" w:themeColor="text1"/>
-          <w:szCs w:val="28"/>
-          <w:lang w:val="en-US"/>
-        </w:rPr>
-        <w:t>0</w:t>
+          <w:b/>
+          <w:color w:val="000000" w:themeColor="text1"/>
+          <w:szCs w:val="28"/>
+          <w:lang w:val="en-US"/>
+        </w:rPr>
+      </w:pPr>
+      <w:r>
+        <w:rPr>
+          <w:rFonts w:eastAsia="Arial"/>
+          <w:b/>
+          <w:color w:val="000000" w:themeColor="text1"/>
+          <w:szCs w:val="28"/>
+          <w:lang w:val="en-US"/>
+        </w:rPr>
+        <w:t>convert $image -quality 30</w:t>
       </w:r>
       <w:proofErr w:type="gramStart"/>
       <w:r>
         <w:rPr>
           <w:rFonts w:eastAsia="Arial"/>
+          <w:b/>
           <w:color w:val="000000" w:themeColor="text1"/>
           <w:szCs w:val="28"/>
           <w:lang w:val="en-US"/>
@@ -2487,43 +2483,28 @@
       <w:r>
         <w:rPr>
           <w:rFonts w:eastAsia="Arial"/>
-          <w:color w:val="000000" w:themeColor="text1"/>
-          <w:szCs w:val="28"/>
-          <w:lang w:val="en-US"/>
-        </w:rPr>
-        <w:t>/</w:t>
-      </w:r>
-      <w:r>
-        <w:rPr>
-          <w:rFonts w:eastAsia="Arial"/>
-          <w:color w:val="000000" w:themeColor="text1"/>
-          <w:szCs w:val="28"/>
-          <w:lang w:val="en-US"/>
-        </w:rPr>
-        <w:t>photo-out</w:t>
-      </w:r>
-      <w:r>
-        <w:rPr>
-          <w:rFonts w:eastAsia="Arial"/>
-          <w:color w:val="000000" w:themeColor="text1"/>
-          <w:szCs w:val="28"/>
-          <w:lang w:val="en-US"/>
-        </w:rPr>
-        <w:t>/$name.jpg</w:t>
-      </w:r>
-    </w:p>
-    <w:p>
-      <w:pPr>
-        <w:rPr>
-          <w:rFonts w:eastAsia="Arial"/>
-          <w:color w:val="000000" w:themeColor="text1"/>
-          <w:szCs w:val="28"/>
-          <w:lang w:val="en-US"/>
-        </w:rPr>
-      </w:pPr>
-      <w:r>
-        <w:rPr>
-          <w:rFonts w:eastAsia="Arial"/>
+          <w:b/>
+          <w:color w:val="000000" w:themeColor="text1"/>
+          <w:szCs w:val="28"/>
+          <w:lang w:val="en-US"/>
+        </w:rPr>
+        <w:t>/photo-out/$name.jpg</w:t>
+      </w:r>
+    </w:p>
+    <w:p>
+      <w:pPr>
+        <w:rPr>
+          <w:rFonts w:eastAsia="Arial"/>
+          <w:b/>
+          <w:color w:val="000000" w:themeColor="text1"/>
+          <w:szCs w:val="28"/>
+          <w:lang w:val="en-US"/>
+        </w:rPr>
+      </w:pPr>
+      <w:r>
+        <w:rPr>
+          <w:rFonts w:eastAsia="Arial"/>
+          <w:b/>
           <w:color w:val="000000" w:themeColor="text1"/>
           <w:szCs w:val="28"/>
           <w:lang w:val="en-US"/>
@@ -2535,14 +2516,16 @@
       <w:pPr>
         <w:rPr>
           <w:rFonts w:eastAsia="Arial"/>
-          <w:color w:val="000000" w:themeColor="text1"/>
-          <w:szCs w:val="28"/>
-          <w:lang w:val="en-US"/>
-        </w:rPr>
-      </w:pPr>
-      <w:r>
-        <w:rPr>
-          <w:rFonts w:eastAsia="Arial"/>
+          <w:b/>
+          <w:color w:val="000000" w:themeColor="text1"/>
+          <w:szCs w:val="28"/>
+          <w:lang w:val="en-US"/>
+        </w:rPr>
+      </w:pPr>
+      <w:r>
+        <w:rPr>
+          <w:rFonts w:eastAsia="Arial"/>
+          <w:b/>
           <w:color w:val="000000" w:themeColor="text1"/>
           <w:szCs w:val="28"/>
           <w:lang w:val="en-US"/>
@@ -2562,6 +2545,7 @@
       <w:r>
         <w:rPr>
           <w:rFonts w:eastAsia="Arial"/>
+          <w:b/>
           <w:color w:val="000000" w:themeColor="text1"/>
           <w:szCs w:val="28"/>
         </w:rPr>
@@ -3104,29 +3088,204 @@
     </w:p>
     <w:p>
       <w:pPr>
-        <w:rPr>
-          <w:rFonts w:eastAsia="Arial"/>
-          <w:color w:val="000000" w:themeColor="text1"/>
-          <w:szCs w:val="28"/>
-        </w:rPr>
-      </w:pPr>
-      <w:r>
-        <w:rPr>
-          <w:rFonts w:eastAsia="Arial"/>
-          <w:color w:val="000000" w:themeColor="text1"/>
-          <w:szCs w:val="28"/>
-        </w:rPr>
-        <w:t>Чтобы провери</w:t>
-      </w:r>
-      <w:bookmarkStart w:id="1" w:name="_GoBack"/>
-      <w:bookmarkEnd w:id="1"/>
-      <w:r>
-        <w:rPr>
-          <w:rFonts w:eastAsia="Arial"/>
-          <w:color w:val="000000" w:themeColor="text1"/>
-          <w:szCs w:val="28"/>
-        </w:rPr>
-        <w:t>ть работоспособность, был создан текстовый файл в директории анонимного пользователя /</w:t>
+        <w:ind w:firstLine="0"/>
+        <w:rPr>
+          <w:rFonts w:eastAsia="Arial"/>
+          <w:color w:val="000000" w:themeColor="text1"/>
+          <w:szCs w:val="28"/>
+        </w:rPr>
+      </w:pPr>
+      <w:r>
+        <w:rPr>
+          <w:rFonts w:eastAsia="Arial"/>
+          <w:color w:val="000000" w:themeColor="text1"/>
+          <w:szCs w:val="28"/>
+        </w:rPr>
+        <w:t xml:space="preserve"> </w:t>
+      </w:r>
+    </w:p>
+    <w:p>
+      <w:pPr>
+        <w:jc w:val="center"/>
+        <w:rPr>
+          <w:rFonts w:eastAsia="Arial"/>
+          <w:color w:val="000000" w:themeColor="text1"/>
+          <w:szCs w:val="28"/>
+        </w:rPr>
+      </w:pPr>
+    </w:p>
+    <w:p>
+      <w:pPr>
+        <w:rPr>
+          <w:rFonts w:eastAsia="Arial"/>
+          <w:color w:val="000000" w:themeColor="text1"/>
+          <w:szCs w:val="28"/>
+        </w:rPr>
+      </w:pPr>
+    </w:p>
+    <w:p>
+      <w:pPr>
+        <w:ind w:firstLine="0"/>
+        <w:rPr>
+          <w:rFonts w:eastAsia="Arial"/>
+          <w:color w:val="000000" w:themeColor="text1"/>
+          <w:szCs w:val="28"/>
+        </w:rPr>
+      </w:pPr>
+    </w:p>
+    <w:p>
+      <w:pPr>
+        <w:ind w:firstLine="0"/>
+        <w:rPr>
+          <w:rFonts w:eastAsia="Arial"/>
+          <w:color w:val="000000" w:themeColor="text1"/>
+          <w:szCs w:val="28"/>
+        </w:rPr>
+      </w:pPr>
+      <w:r>
+        <w:rPr>
+          <w:rFonts w:eastAsia="Arial"/>
+          <w:color w:val="000000" w:themeColor="text1"/>
+          <w:szCs w:val="28"/>
+        </w:rPr>
+        <w:lastRenderedPageBreak/>
+        <w:tab/>
+      </w:r>
+      <w:r>
+        <w:rPr>
+          <w:rFonts w:eastAsia="Arial"/>
+          <w:color w:val="000000" w:themeColor="text1"/>
+          <w:szCs w:val="28"/>
+          <w:lang w:val="en-US"/>
+        </w:rPr>
+        <w:t>FTP</w:t>
+      </w:r>
+      <w:r>
+        <w:rPr>
+          <w:rFonts w:eastAsia="Arial"/>
+          <w:color w:val="000000" w:themeColor="text1"/>
+          <w:szCs w:val="28"/>
+        </w:rPr>
+        <w:t xml:space="preserve"> </w:t>
+      </w:r>
+      <w:r>
+        <w:rPr>
+          <w:rFonts w:eastAsia="Arial"/>
+          <w:color w:val="000000" w:themeColor="text1"/>
+          <w:szCs w:val="28"/>
+        </w:rPr>
+        <w:t xml:space="preserve">сервер очень удобны для доступа к файлам в локальной сети с разных компьютеров, но это не единственное применение. Часто </w:t>
+      </w:r>
+      <w:r>
+        <w:rPr>
+          <w:rFonts w:eastAsia="Arial"/>
+          <w:color w:val="000000" w:themeColor="text1"/>
+          <w:szCs w:val="28"/>
+          <w:lang w:val="en-US"/>
+        </w:rPr>
+        <w:t>FTP</w:t>
+      </w:r>
+      <w:r>
+        <w:rPr>
+          <w:rFonts w:eastAsia="Arial"/>
+          <w:color w:val="000000" w:themeColor="text1"/>
+          <w:szCs w:val="28"/>
+        </w:rPr>
+        <w:t xml:space="preserve"> </w:t>
+      </w:r>
+      <w:r>
+        <w:rPr>
+          <w:rFonts w:eastAsia="Arial"/>
+          <w:color w:val="000000" w:themeColor="text1"/>
+          <w:szCs w:val="28"/>
+        </w:rPr>
+        <w:t xml:space="preserve">сервер использует для хранения файлов и скачивания их через веб-сервер со странички сайта. </w:t>
+      </w:r>
+    </w:p>
+    <w:p>
+      <w:pPr>
+        <w:ind w:firstLine="0"/>
+        <w:rPr>
+          <w:rFonts w:eastAsia="Arial"/>
+          <w:color w:val="000000" w:themeColor="text1"/>
+          <w:szCs w:val="28"/>
+        </w:rPr>
+      </w:pPr>
+      <w:r>
+        <w:rPr>
+          <w:rFonts w:eastAsia="Arial"/>
+          <w:color w:val="000000" w:themeColor="text1"/>
+          <w:szCs w:val="28"/>
+        </w:rPr>
+        <w:tab/>
+      </w:r>
+      <w:r>
+        <w:rPr>
+          <w:rFonts w:eastAsia="Arial"/>
+          <w:color w:val="000000" w:themeColor="text1"/>
+          <w:szCs w:val="28"/>
+          <w:lang w:val="en-US"/>
+        </w:rPr>
+        <w:t>FTP</w:t>
+      </w:r>
+      <w:r>
+        <w:rPr>
+          <w:rFonts w:eastAsia="Arial"/>
+          <w:color w:val="000000" w:themeColor="text1"/>
+          <w:szCs w:val="28"/>
+        </w:rPr>
+        <w:t xml:space="preserve"> </w:t>
+      </w:r>
+      <w:r>
+        <w:rPr>
+          <w:rFonts w:eastAsia="Arial"/>
+          <w:color w:val="000000" w:themeColor="text1"/>
+          <w:szCs w:val="28"/>
+        </w:rPr>
+        <w:t>может работать с двумя видами файлов – бинарные и текстовые (</w:t>
+      </w:r>
+      <w:r>
+        <w:rPr>
+          <w:rFonts w:eastAsia="Arial"/>
+          <w:color w:val="000000" w:themeColor="text1"/>
+          <w:szCs w:val="28"/>
+          <w:lang w:val="en-US"/>
+        </w:rPr>
+        <w:t>ASCII</w:t>
+      </w:r>
+      <w:r>
+        <w:rPr>
+          <w:rFonts w:eastAsia="Arial"/>
+          <w:color w:val="000000" w:themeColor="text1"/>
+          <w:szCs w:val="28"/>
+        </w:rPr>
+        <w:t>)</w:t>
+      </w:r>
+      <w:r>
+        <w:rPr>
+          <w:rFonts w:eastAsia="Arial"/>
+          <w:color w:val="000000" w:themeColor="text1"/>
+          <w:szCs w:val="28"/>
+        </w:rPr>
+        <w:t xml:space="preserve">. </w:t>
+      </w:r>
+    </w:p>
+    <w:p>
+      <w:pPr>
+        <w:ind w:firstLine="720"/>
+        <w:rPr>
+          <w:rFonts w:eastAsia="Arial"/>
+          <w:color w:val="000000" w:themeColor="text1"/>
+          <w:szCs w:val="28"/>
+        </w:rPr>
+      </w:pPr>
+      <w:r>
+        <w:rPr>
+          <w:rFonts w:eastAsia="Arial"/>
+          <w:color w:val="000000" w:themeColor="text1"/>
+          <w:szCs w:val="28"/>
+        </w:rPr>
+        <w:t xml:space="preserve">Текстовый (ASCII). Используется для передачи текстовых данных, например HTML, </w:t>
       </w:r>
       <w:proofErr w:type="spellStart"/>
       <w:r>
@@ -3134,9 +3293,8 @@
           <w:rFonts w:eastAsia="Arial"/>
           <w:color w:val="000000" w:themeColor="text1"/>
           <w:szCs w:val="28"/>
-          <w:lang w:val="en-US"/>
-        </w:rPr>
-        <w:t>srv</w:t>
+        </w:rPr>
+        <w:t>php</w:t>
       </w:r>
       <w:proofErr w:type="spellEnd"/>
       <w:r>
@@ -3145,136 +3303,90 @@
           <w:color w:val="000000" w:themeColor="text1"/>
           <w:szCs w:val="28"/>
         </w:rPr>
-        <w:t>/</w:t>
-      </w:r>
-      <w:r>
-        <w:rPr>
-          <w:rFonts w:eastAsia="Arial"/>
-          <w:color w:val="000000" w:themeColor="text1"/>
-          <w:szCs w:val="28"/>
-          <w:lang w:val="en-US"/>
-        </w:rPr>
-        <w:t>ftp</w:t>
-      </w:r>
-      <w:r>
-        <w:rPr>
-          <w:rFonts w:eastAsia="Arial"/>
-          <w:color w:val="000000" w:themeColor="text1"/>
-          <w:szCs w:val="28"/>
-        </w:rPr>
-        <w:t xml:space="preserve">. Далее, нужно установить любой клиент. Для этого был выбран </w:t>
-      </w:r>
-      <w:r>
-        <w:rPr>
-          <w:rFonts w:eastAsia="Arial"/>
-          <w:color w:val="000000" w:themeColor="text1"/>
-          <w:szCs w:val="28"/>
-          <w:lang w:val="en-US"/>
-        </w:rPr>
-        <w:t>FileZilla</w:t>
-      </w:r>
-      <w:r>
-        <w:rPr>
-          <w:rFonts w:eastAsia="Arial"/>
-          <w:color w:val="000000" w:themeColor="text1"/>
-          <w:szCs w:val="28"/>
-        </w:rPr>
-        <w:t xml:space="preserve">. На рисунке 8 можно увидеть созданный файл. </w:t>
-      </w:r>
-    </w:p>
-    <w:p>
-      <w:pPr>
-        <w:rPr>
-          <w:rFonts w:eastAsia="Arial"/>
-          <w:color w:val="000000" w:themeColor="text1"/>
-          <w:szCs w:val="28"/>
-        </w:rPr>
-      </w:pPr>
-    </w:p>
-    <w:p>
-      <w:pPr>
-        <w:rPr>
-          <w:rFonts w:eastAsia="Arial"/>
-          <w:color w:val="000000" w:themeColor="text1"/>
-          <w:szCs w:val="28"/>
-        </w:rPr>
-      </w:pPr>
-      <w:r>
-        <w:rPr>
-          <w:rFonts w:eastAsia="Arial"/>
-          <w:noProof/>
-          <w:color w:val="000000" w:themeColor="text1"/>
-          <w:szCs w:val="28"/>
-        </w:rPr>
-        <w:drawing>
-          <wp:inline distT="0" distB="0" distL="0" distR="0" wp14:anchorId="2A9ED39E" wp14:editId="2A291A29">
-            <wp:extent cx="5731510" cy="3113405"/>
-            <wp:effectExtent l="0" t="0" r="0" b="0"/>
-            <wp:docPr id="27" name="Picture 27"/>
-            <wp:cNvGraphicFramePr>
-              <a:graphicFrameLocks xmlns:a="http://schemas.openxmlformats.org/drawingml/2006/main" noChangeAspect="1"/>
-            </wp:cNvGraphicFramePr>
-            <a:graphic xmlns:a="http://schemas.openxmlformats.org/drawingml/2006/main">
-              <a:graphicData uri="http://schemas.openxmlformats.org/drawingml/2006/picture">
-                <pic:pic xmlns:pic="http://schemas.openxmlformats.org/drawingml/2006/picture">
-                  <pic:nvPicPr>
-                    <pic:cNvPr id="27" name="Picture 27"/>
-                    <pic:cNvPicPr/>
-                  </pic:nvPicPr>
-                  <pic:blipFill>
-                    <a:blip r:embed="rId11">
-                      <a:extLst>
-                        <a:ext uri="{28A0092B-C50C-407E-A947-70E740481C1C}">
-                          <a14:useLocalDpi xmlns:a14="http://schemas.microsoft.com/office/drawing/2010/main" val="0"/>
-                        </a:ext>
-                      </a:extLst>
-                    </a:blip>
-                    <a:stretch>
-                      <a:fillRect/>
-                    </a:stretch>
-                  </pic:blipFill>
-                  <pic:spPr>
-                    <a:xfrm>
-                      <a:off x="0" y="0"/>
-                      <a:ext cx="5731510" cy="3113405"/>
-                    </a:xfrm>
-                    <a:prstGeom prst="rect">
-                      <a:avLst/>
-                    </a:prstGeom>
-                  </pic:spPr>
-                </pic:pic>
-              </a:graphicData>
-            </a:graphic>
-          </wp:inline>
-        </w:drawing>
-      </w:r>
-    </w:p>
-    <w:p>
-      <w:pPr>
-        <w:jc w:val="center"/>
-        <w:rPr>
-          <w:rFonts w:eastAsia="Arial"/>
-          <w:color w:val="000000" w:themeColor="text1"/>
-          <w:szCs w:val="28"/>
-        </w:rPr>
-      </w:pPr>
-      <w:r>
-        <w:rPr>
-          <w:rFonts w:eastAsia="Arial"/>
-          <w:color w:val="000000" w:themeColor="text1"/>
-          <w:szCs w:val="28"/>
-        </w:rPr>
-        <w:t xml:space="preserve">Рисунок 8 – </w:t>
-      </w:r>
-      <w:r>
-        <w:rPr>
-          <w:rFonts w:eastAsia="Arial"/>
-          <w:color w:val="000000" w:themeColor="text1"/>
-          <w:szCs w:val="28"/>
-          <w:lang w:val="en-US"/>
-        </w:rPr>
-        <w:t>FTP</w:t>
-      </w:r>
+        <w:t xml:space="preserve"> скриптов, </w:t>
+      </w:r>
+      <w:proofErr w:type="spellStart"/>
+      <w:r>
+        <w:rPr>
+          <w:rFonts w:eastAsia="Arial"/>
+          <w:color w:val="000000" w:themeColor="text1"/>
+          <w:szCs w:val="28"/>
+        </w:rPr>
+        <w:t>perl</w:t>
+      </w:r>
+      <w:proofErr w:type="spellEnd"/>
+      <w:r>
+        <w:rPr>
+          <w:rFonts w:eastAsia="Arial"/>
+          <w:color w:val="000000" w:themeColor="text1"/>
+          <w:szCs w:val="28"/>
+        </w:rPr>
+        <w:t xml:space="preserve"> скриптов, а также </w:t>
+      </w:r>
+      <w:proofErr w:type="spellStart"/>
+      <w:r>
+        <w:rPr>
+          <w:rFonts w:eastAsia="Arial"/>
+          <w:color w:val="000000" w:themeColor="text1"/>
+          <w:szCs w:val="28"/>
+        </w:rPr>
+        <w:t>css</w:t>
+      </w:r>
+      <w:proofErr w:type="spellEnd"/>
+      <w:r>
+        <w:rPr>
+          <w:rFonts w:eastAsia="Arial"/>
+          <w:color w:val="000000" w:themeColor="text1"/>
+          <w:szCs w:val="28"/>
+        </w:rPr>
+        <w:t xml:space="preserve"> и JS файлов.</w:t>
+      </w:r>
+    </w:p>
+    <w:p>
+      <w:pPr>
+        <w:ind w:firstLine="720"/>
+        <w:rPr>
+          <w:rFonts w:eastAsia="Arial"/>
+          <w:color w:val="000000" w:themeColor="text1"/>
+          <w:szCs w:val="28"/>
+        </w:rPr>
+      </w:pPr>
+      <w:r>
+        <w:rPr>
+          <w:rFonts w:eastAsia="Arial"/>
+          <w:color w:val="000000" w:themeColor="text1"/>
+          <w:szCs w:val="28"/>
+        </w:rPr>
+        <w:t>Бинарный (BINARY). Изображения и бинарные файлы передаются в этом режиме.</w:t>
+      </w:r>
+    </w:p>
+    <w:p>
+      <w:pPr>
+        <w:ind w:firstLine="720"/>
+        <w:rPr>
+          <w:rFonts w:eastAsia="Arial"/>
+          <w:color w:val="000000" w:themeColor="text1"/>
+          <w:szCs w:val="28"/>
+        </w:rPr>
+      </w:pPr>
+      <w:r>
+        <w:rPr>
+          <w:rFonts w:eastAsia="Arial"/>
+          <w:color w:val="000000" w:themeColor="text1"/>
+          <w:szCs w:val="28"/>
+        </w:rPr>
+        <w:t xml:space="preserve">Выбрать правильный режим передачи данных очень важно. </w:t>
+      </w:r>
+      <w:proofErr w:type="gramStart"/>
+      <w:r>
+        <w:rPr>
+          <w:rFonts w:eastAsia="Arial"/>
+          <w:color w:val="000000" w:themeColor="text1"/>
+          <w:szCs w:val="28"/>
+        </w:rPr>
+        <w:t>Например</w:t>
+      </w:r>
+      <w:proofErr w:type="gramEnd"/>
       <w:r>
         <w:rPr>
           <w:rFonts w:eastAsia="Arial"/>
@@ -3283,222 +3395,6 @@
         </w:rPr>
         <w:t xml:space="preserve"> </w:t>
       </w:r>
-      <w:r>
-        <w:rPr>
-          <w:rFonts w:eastAsia="Arial"/>
-          <w:color w:val="000000" w:themeColor="text1"/>
-          <w:szCs w:val="28"/>
-        </w:rPr>
-        <w:t>клиент</w:t>
-      </w:r>
-      <w:r>
-        <w:rPr>
-          <w:rFonts w:eastAsia="Arial"/>
-          <w:color w:val="000000" w:themeColor="text1"/>
-          <w:szCs w:val="28"/>
-        </w:rPr>
-        <w:t xml:space="preserve"> </w:t>
-      </w:r>
-      <w:r>
-        <w:rPr>
-          <w:rFonts w:eastAsia="Arial"/>
-          <w:color w:val="000000" w:themeColor="text1"/>
-          <w:szCs w:val="28"/>
-          <w:lang w:val="en-US"/>
-        </w:rPr>
-        <w:t>FileZilla</w:t>
-      </w:r>
-      <w:r>
-        <w:rPr>
-          <w:rFonts w:eastAsia="Arial"/>
-          <w:color w:val="000000" w:themeColor="text1"/>
-          <w:szCs w:val="28"/>
-        </w:rPr>
-        <w:t xml:space="preserve"> </w:t>
-      </w:r>
-    </w:p>
-    <w:p>
-      <w:pPr>
-        <w:jc w:val="center"/>
-        <w:rPr>
-          <w:rFonts w:eastAsia="Arial"/>
-          <w:color w:val="000000" w:themeColor="text1"/>
-          <w:szCs w:val="28"/>
-        </w:rPr>
-      </w:pPr>
-    </w:p>
-    <w:p>
-      <w:pPr>
-        <w:rPr>
-          <w:rFonts w:eastAsia="Arial"/>
-          <w:color w:val="000000" w:themeColor="text1"/>
-          <w:szCs w:val="28"/>
-        </w:rPr>
-      </w:pPr>
-    </w:p>
-    <w:p>
-      <w:pPr>
-        <w:ind w:firstLine="0"/>
-        <w:rPr>
-          <w:rFonts w:eastAsia="Arial"/>
-          <w:color w:val="000000" w:themeColor="text1"/>
-          <w:szCs w:val="28"/>
-        </w:rPr>
-      </w:pPr>
-    </w:p>
-    <w:p>
-      <w:pPr>
-        <w:ind w:firstLine="0"/>
-        <w:rPr>
-          <w:rFonts w:eastAsia="Arial"/>
-          <w:color w:val="000000" w:themeColor="text1"/>
-          <w:szCs w:val="28"/>
-        </w:rPr>
-      </w:pPr>
-      <w:r>
-        <w:rPr>
-          <w:rFonts w:eastAsia="Arial"/>
-          <w:color w:val="000000" w:themeColor="text1"/>
-          <w:szCs w:val="28"/>
-        </w:rPr>
-        <w:tab/>
-      </w:r>
-      <w:r>
-        <w:rPr>
-          <w:rFonts w:eastAsia="Arial"/>
-          <w:color w:val="000000" w:themeColor="text1"/>
-          <w:szCs w:val="28"/>
-          <w:lang w:val="en-US"/>
-        </w:rPr>
-        <w:t>FTP</w:t>
-      </w:r>
-      <w:r>
-        <w:rPr>
-          <w:rFonts w:eastAsia="Arial"/>
-          <w:color w:val="000000" w:themeColor="text1"/>
-          <w:szCs w:val="28"/>
-        </w:rPr>
-        <w:t xml:space="preserve"> </w:t>
-      </w:r>
-      <w:r>
-        <w:rPr>
-          <w:rFonts w:eastAsia="Arial"/>
-          <w:color w:val="000000" w:themeColor="text1"/>
-          <w:szCs w:val="28"/>
-        </w:rPr>
-        <w:t xml:space="preserve">сервер очень удобны для доступа к файлам в локальной сети с разных компьютеров, но это не единственное применение. Часто </w:t>
-      </w:r>
-      <w:r>
-        <w:rPr>
-          <w:rFonts w:eastAsia="Arial"/>
-          <w:color w:val="000000" w:themeColor="text1"/>
-          <w:szCs w:val="28"/>
-          <w:lang w:val="en-US"/>
-        </w:rPr>
-        <w:t>FTP</w:t>
-      </w:r>
-      <w:r>
-        <w:rPr>
-          <w:rFonts w:eastAsia="Arial"/>
-          <w:color w:val="000000" w:themeColor="text1"/>
-          <w:szCs w:val="28"/>
-        </w:rPr>
-        <w:t xml:space="preserve"> </w:t>
-      </w:r>
-      <w:r>
-        <w:rPr>
-          <w:rFonts w:eastAsia="Arial"/>
-          <w:color w:val="000000" w:themeColor="text1"/>
-          <w:szCs w:val="28"/>
-        </w:rPr>
-        <w:t xml:space="preserve">сервер использует для хранения файлов и скачивания их через веб-сервер со странички сайта. </w:t>
-      </w:r>
-    </w:p>
-    <w:p>
-      <w:pPr>
-        <w:ind w:firstLine="0"/>
-        <w:rPr>
-          <w:rFonts w:eastAsia="Arial"/>
-          <w:color w:val="000000" w:themeColor="text1"/>
-          <w:szCs w:val="28"/>
-        </w:rPr>
-      </w:pPr>
-      <w:r>
-        <w:rPr>
-          <w:rFonts w:eastAsia="Arial"/>
-          <w:color w:val="000000" w:themeColor="text1"/>
-          <w:szCs w:val="28"/>
-        </w:rPr>
-        <w:tab/>
-      </w:r>
-      <w:r>
-        <w:rPr>
-          <w:rFonts w:eastAsia="Arial"/>
-          <w:color w:val="000000" w:themeColor="text1"/>
-          <w:szCs w:val="28"/>
-          <w:lang w:val="en-US"/>
-        </w:rPr>
-        <w:t>FTP</w:t>
-      </w:r>
-      <w:r>
-        <w:rPr>
-          <w:rFonts w:eastAsia="Arial"/>
-          <w:color w:val="000000" w:themeColor="text1"/>
-          <w:szCs w:val="28"/>
-        </w:rPr>
-        <w:t xml:space="preserve"> </w:t>
-      </w:r>
-      <w:r>
-        <w:rPr>
-          <w:rFonts w:eastAsia="Arial"/>
-          <w:color w:val="000000" w:themeColor="text1"/>
-          <w:szCs w:val="28"/>
-        </w:rPr>
-        <w:t>может работать с двумя видами файлов – бинарные и текстовые (</w:t>
-      </w:r>
-      <w:r>
-        <w:rPr>
-          <w:rFonts w:eastAsia="Arial"/>
-          <w:color w:val="000000" w:themeColor="text1"/>
-          <w:szCs w:val="28"/>
-          <w:lang w:val="en-US"/>
-        </w:rPr>
-        <w:t>ASCII</w:t>
-      </w:r>
-      <w:r>
-        <w:rPr>
-          <w:rFonts w:eastAsia="Arial"/>
-          <w:color w:val="000000" w:themeColor="text1"/>
-          <w:szCs w:val="28"/>
-        </w:rPr>
-        <w:t>)</w:t>
-      </w:r>
-      <w:r>
-        <w:rPr>
-          <w:rFonts w:eastAsia="Arial"/>
-          <w:color w:val="000000" w:themeColor="text1"/>
-          <w:szCs w:val="28"/>
-        </w:rPr>
-        <w:t xml:space="preserve">. </w:t>
-      </w:r>
-    </w:p>
-    <w:p>
-      <w:pPr>
-        <w:ind w:firstLine="720"/>
-        <w:rPr>
-          <w:rFonts w:eastAsia="Arial"/>
-          <w:color w:val="000000" w:themeColor="text1"/>
-          <w:szCs w:val="28"/>
-        </w:rPr>
-      </w:pPr>
-      <w:r>
-        <w:rPr>
-          <w:rFonts w:eastAsia="Arial"/>
-          <w:color w:val="000000" w:themeColor="text1"/>
-          <w:szCs w:val="28"/>
-        </w:rPr>
-        <w:t xml:space="preserve">Текстовый (ASCII). Используется для передачи текстовых данных, например HTML, </w:t>
-      </w:r>
       <w:proofErr w:type="spellStart"/>
       <w:r>
         <w:rPr>
@@ -3506,7 +3402,7 @@
           <w:color w:val="000000" w:themeColor="text1"/>
           <w:szCs w:val="28"/>
         </w:rPr>
-        <w:t>php</w:t>
+        <w:t>Perl</w:t>
       </w:r>
       <w:proofErr w:type="spellEnd"/>
       <w:r>
@@ -3515,124 +3411,7 @@
           <w:color w:val="000000" w:themeColor="text1"/>
           <w:szCs w:val="28"/>
         </w:rPr>
-        <w:t xml:space="preserve"> скриптов, </w:t>
-      </w:r>
-      <w:proofErr w:type="spellStart"/>
-      <w:r>
-        <w:rPr>
-          <w:rFonts w:eastAsia="Arial"/>
-          <w:color w:val="000000" w:themeColor="text1"/>
-          <w:szCs w:val="28"/>
-        </w:rPr>
-        <w:t>perl</w:t>
-      </w:r>
-      <w:proofErr w:type="spellEnd"/>
-      <w:r>
-        <w:rPr>
-          <w:rFonts w:eastAsia="Arial"/>
-          <w:color w:val="000000" w:themeColor="text1"/>
-          <w:szCs w:val="28"/>
-        </w:rPr>
-        <w:t xml:space="preserve"> скриптов, а также </w:t>
-      </w:r>
-      <w:proofErr w:type="spellStart"/>
-      <w:r>
-        <w:rPr>
-          <w:rFonts w:eastAsia="Arial"/>
-          <w:color w:val="000000" w:themeColor="text1"/>
-          <w:szCs w:val="28"/>
-        </w:rPr>
-        <w:t>css</w:t>
-      </w:r>
-      <w:proofErr w:type="spellEnd"/>
-      <w:r>
-        <w:rPr>
-          <w:rFonts w:eastAsia="Arial"/>
-          <w:color w:val="000000" w:themeColor="text1"/>
-          <w:szCs w:val="28"/>
-        </w:rPr>
-        <w:t xml:space="preserve"> и JS файлов.</w:t>
-      </w:r>
-    </w:p>
-    <w:p>
-      <w:pPr>
-        <w:ind w:firstLine="720"/>
-        <w:rPr>
-          <w:rFonts w:eastAsia="Arial"/>
-          <w:color w:val="000000" w:themeColor="text1"/>
-          <w:szCs w:val="28"/>
-        </w:rPr>
-      </w:pPr>
-      <w:r>
-        <w:rPr>
-          <w:rFonts w:eastAsia="Arial"/>
-          <w:color w:val="000000" w:themeColor="text1"/>
-          <w:szCs w:val="28"/>
-        </w:rPr>
-        <w:t>Бинарный (BINARY). Изображения и бинарные файлы передаются в этом режиме.</w:t>
-      </w:r>
-    </w:p>
-    <w:p>
-      <w:pPr>
-        <w:ind w:firstLine="720"/>
-        <w:rPr>
-          <w:rFonts w:eastAsia="Arial"/>
-          <w:color w:val="000000" w:themeColor="text1"/>
-          <w:szCs w:val="28"/>
-        </w:rPr>
-      </w:pPr>
-      <w:r>
-        <w:rPr>
-          <w:rFonts w:eastAsia="Arial"/>
-          <w:color w:val="000000" w:themeColor="text1"/>
-          <w:szCs w:val="28"/>
-        </w:rPr>
-        <w:t xml:space="preserve">Выбрать правильный режим передачи данных очень важно. </w:t>
-      </w:r>
-      <w:proofErr w:type="gramStart"/>
-      <w:r>
-        <w:rPr>
-          <w:rFonts w:eastAsia="Arial"/>
-          <w:color w:val="000000" w:themeColor="text1"/>
-          <w:szCs w:val="28"/>
-        </w:rPr>
-        <w:t>Например</w:t>
-      </w:r>
-      <w:proofErr w:type="gramEnd"/>
-      <w:r>
-        <w:rPr>
-          <w:rFonts w:eastAsia="Arial"/>
-          <w:color w:val="000000" w:themeColor="text1"/>
-          <w:szCs w:val="28"/>
-        </w:rPr>
-        <w:t xml:space="preserve"> </w:t>
-      </w:r>
-      <w:proofErr w:type="spellStart"/>
-      <w:r>
-        <w:rPr>
-          <w:rFonts w:eastAsia="Arial"/>
-          <w:color w:val="000000" w:themeColor="text1"/>
-          <w:szCs w:val="28"/>
-        </w:rPr>
-        <w:t>Perl</w:t>
-      </w:r>
-      <w:proofErr w:type="spellEnd"/>
-      <w:r>
-        <w:rPr>
-          <w:rFonts w:eastAsia="Arial"/>
-          <w:color w:val="000000" w:themeColor="text1"/>
-          <w:szCs w:val="28"/>
-        </w:rPr>
-        <w:t xml:space="preserve"> скрипты не будут работать на сервере, если их загрузить в </w:t>
-      </w:r>
-      <w:r>
-        <w:rPr>
-          <w:rFonts w:eastAsia="Arial"/>
-          <w:color w:val="000000" w:themeColor="text1"/>
-          <w:szCs w:val="28"/>
-        </w:rPr>
-        <w:lastRenderedPageBreak/>
-        <w:t>бинарном режиме. Большинство современных клиентов FTP умеют автоматически определять необходимый режим для загрузки файлов.</w:t>
+        <w:t xml:space="preserve"> скрипты не будут работать на сервере, если их загрузить в бинарном режиме. Большинство современных клиентов FTP умеют автоматически определять необходимый режим для загрузки файлов.</w:t>
       </w:r>
     </w:p>
     <w:p>
@@ -4286,6 +4065,7 @@
           <w:color w:val="000000" w:themeColor="text1"/>
           <w:szCs w:val="28"/>
         </w:rPr>
+        <w:lastRenderedPageBreak/>
         <w:t>Чтобы изменить текущую директорию на локальной машине, существует команда l</w:t>
       </w:r>
       <w:r>
@@ -4321,26 +4101,6 @@
         </w:rPr>
         <w:t>.</w:t>
       </w:r>
-    </w:p>
-    <w:p>
-      <w:pPr>
-        <w:ind w:firstLine="720"/>
-        <w:rPr>
-          <w:rFonts w:eastAsia="Arial"/>
-          <w:color w:val="000000" w:themeColor="text1"/>
-          <w:szCs w:val="28"/>
-        </w:rPr>
-      </w:pPr>
-    </w:p>
-    <w:p>
-      <w:pPr>
-        <w:ind w:firstLine="720"/>
-        <w:rPr>
-          <w:rFonts w:eastAsia="Arial"/>
-          <w:color w:val="000000" w:themeColor="text1"/>
-          <w:szCs w:val="28"/>
-        </w:rPr>
-      </w:pPr>
     </w:p>
     <w:p>
       <w:pPr>
@@ -4625,7 +4385,6 @@
           <w:szCs w:val="28"/>
           <w:lang w:val="en-US"/>
         </w:rPr>
-        <w:lastRenderedPageBreak/>
         <w:t>Rsync</w:t>
       </w:r>
       <w:proofErr w:type="spellEnd"/>
@@ -4862,108 +4621,20 @@
           <w:color w:val="000000" w:themeColor="text1"/>
           <w:szCs w:val="28"/>
         </w:rPr>
-        <w:t xml:space="preserve">. </w:t>
-      </w:r>
-      <w:r>
-        <w:rPr>
-          <w:rFonts w:eastAsia="Arial"/>
-          <w:color w:val="000000" w:themeColor="text1"/>
-          <w:szCs w:val="28"/>
-        </w:rPr>
-        <w:t xml:space="preserve">Пример настройки показан на рисунке 9. </w:t>
+        <w:t>.</w:t>
+      </w:r>
+      <w:r>
+        <w:rPr>
+          <w:rFonts w:eastAsia="Arial"/>
+          <w:color w:val="000000" w:themeColor="text1"/>
+          <w:szCs w:val="28"/>
+        </w:rPr>
+        <w:t xml:space="preserve"> </w:t>
       </w:r>
     </w:p>
     <w:p>
       <w:pPr>
         <w:ind w:firstLine="0"/>
-        <w:jc w:val="center"/>
-        <w:rPr>
-          <w:rFonts w:eastAsia="Arial"/>
-          <w:color w:val="000000" w:themeColor="text1"/>
-          <w:szCs w:val="28"/>
-        </w:rPr>
-      </w:pPr>
-      <w:r>
-        <w:rPr>
-          <w:rFonts w:eastAsia="Arial"/>
-          <w:noProof/>
-          <w:color w:val="000000" w:themeColor="text1"/>
-          <w:szCs w:val="28"/>
-        </w:rPr>
-        <w:drawing>
-          <wp:inline distT="0" distB="0" distL="0" distR="0" wp14:anchorId="05DD4E7F" wp14:editId="16190913">
-            <wp:extent cx="4927600" cy="2796820"/>
-            <wp:effectExtent l="0" t="0" r="0" b="0"/>
-            <wp:docPr id="2" name="Picture 2"/>
-            <wp:cNvGraphicFramePr>
-              <a:graphicFrameLocks xmlns:a="http://schemas.openxmlformats.org/drawingml/2006/main" noChangeAspect="1"/>
-            </wp:cNvGraphicFramePr>
-            <a:graphic xmlns:a="http://schemas.openxmlformats.org/drawingml/2006/main">
-              <a:graphicData uri="http://schemas.openxmlformats.org/drawingml/2006/picture">
-                <pic:pic xmlns:pic="http://schemas.openxmlformats.org/drawingml/2006/picture">
-                  <pic:nvPicPr>
-                    <pic:cNvPr id="2" name="Picture 2"/>
-                    <pic:cNvPicPr/>
-                  </pic:nvPicPr>
-                  <pic:blipFill>
-                    <a:blip r:embed="rId12" cstate="print">
-                      <a:extLst>
-                        <a:ext uri="{28A0092B-C50C-407E-A947-70E740481C1C}">
-                          <a14:useLocalDpi xmlns:a14="http://schemas.microsoft.com/office/drawing/2010/main" val="0"/>
-                        </a:ext>
-                      </a:extLst>
-                    </a:blip>
-                    <a:stretch>
-                      <a:fillRect/>
-                    </a:stretch>
-                  </pic:blipFill>
-                  <pic:spPr>
-                    <a:xfrm>
-                      <a:off x="0" y="0"/>
-                      <a:ext cx="4932565" cy="2799638"/>
-                    </a:xfrm>
-                    <a:prstGeom prst="rect">
-                      <a:avLst/>
-                    </a:prstGeom>
-                  </pic:spPr>
-                </pic:pic>
-              </a:graphicData>
-            </a:graphic>
-          </wp:inline>
-        </w:drawing>
-      </w:r>
-    </w:p>
-    <w:p>
-      <w:pPr>
-        <w:ind w:firstLine="0"/>
-        <w:jc w:val="center"/>
-        <w:rPr>
-          <w:rFonts w:eastAsia="Arial"/>
-          <w:color w:val="000000" w:themeColor="text1"/>
-          <w:szCs w:val="28"/>
-        </w:rPr>
-      </w:pPr>
-      <w:r>
-        <w:rPr>
-          <w:rFonts w:eastAsia="Arial"/>
-          <w:color w:val="000000" w:themeColor="text1"/>
-          <w:szCs w:val="28"/>
-        </w:rPr>
-        <w:t>Рисунок 9 – Файл конфигурации r</w:t>
-      </w:r>
-      <w:r>
-        <w:rPr>
-          <w:rFonts w:eastAsia="Arial"/>
-          <w:color w:val="000000" w:themeColor="text1"/>
-          <w:szCs w:val="28"/>
-          <w:lang w:val="en-US"/>
-        </w:rPr>
-        <w:t>sync</w:t>
-      </w:r>
-    </w:p>
-    <w:p>
-      <w:pPr>
-        <w:ind w:firstLine="0"/>
         <w:rPr>
           <w:rFonts w:eastAsia="Arial"/>
           <w:color w:val="000000" w:themeColor="text1"/>
@@ -4977,79 +4648,6 @@
           <w:szCs w:val="28"/>
         </w:rPr>
         <w:t xml:space="preserve"> </w:t>
-      </w:r>
-      <w:r>
-        <w:rPr>
-          <w:rFonts w:eastAsia="Arial"/>
-          <w:color w:val="000000" w:themeColor="text1"/>
-          <w:szCs w:val="28"/>
-        </w:rPr>
-        <w:tab/>
-        <w:t xml:space="preserve">В данном файла указаны файлы логов сервиса, путь к каталогу для синхронизации, все возможные хосты для подключения, возможность записывать и читать. </w:t>
-      </w:r>
-    </w:p>
-    <w:p>
-      <w:pPr>
-        <w:ind w:firstLine="0"/>
-        <w:rPr>
-          <w:rFonts w:eastAsia="Arial"/>
-          <w:color w:val="000000" w:themeColor="text1"/>
-          <w:szCs w:val="28"/>
-        </w:rPr>
-      </w:pPr>
-    </w:p>
-    <w:p>
-      <w:pPr>
-        <w:ind w:firstLine="0"/>
-        <w:rPr>
-          <w:rFonts w:eastAsia="Arial"/>
-          <w:color w:val="000000" w:themeColor="text1"/>
-          <w:szCs w:val="28"/>
-        </w:rPr>
-      </w:pPr>
-      <w:r>
-        <w:rPr>
-          <w:rFonts w:eastAsia="Arial"/>
-          <w:color w:val="000000" w:themeColor="text1"/>
-          <w:szCs w:val="28"/>
-        </w:rPr>
-        <w:tab/>
-        <w:t>Для того, чтобы продемонстрировать работу, компьютер был подключен к интернету, розданному с телефона и в виртуальной машин</w:t>
-      </w:r>
-      <w:r>
-        <w:rPr>
-          <w:rFonts w:eastAsia="Arial"/>
-          <w:color w:val="000000" w:themeColor="text1"/>
-          <w:szCs w:val="28"/>
-        </w:rPr>
-        <w:t>е</w:t>
-      </w:r>
-      <w:r>
-        <w:rPr>
-          <w:rFonts w:eastAsia="Arial"/>
-          <w:color w:val="000000" w:themeColor="text1"/>
-          <w:szCs w:val="28"/>
-        </w:rPr>
-        <w:t xml:space="preserve"> включен режим сетевого моста. </w:t>
-      </w:r>
-    </w:p>
-    <w:p>
-      <w:pPr>
-        <w:ind w:firstLine="0"/>
-        <w:rPr>
-          <w:rFonts w:eastAsia="Arial"/>
-          <w:color w:val="000000" w:themeColor="text1"/>
-          <w:szCs w:val="28"/>
-        </w:rPr>
-      </w:pPr>
-      <w:r>
-        <w:rPr>
-          <w:rFonts w:eastAsia="Arial"/>
-          <w:color w:val="000000" w:themeColor="text1"/>
-          <w:szCs w:val="28"/>
-        </w:rPr>
-        <w:tab/>
-        <w:t>После чего, в каталоге, который создан для синхронизации, создадим текстовый файл (рисунок 10).</w:t>
       </w:r>
     </w:p>
     <w:p>
@@ -5062,312 +4660,6 @@
           <w:szCs w:val="28"/>
         </w:rPr>
       </w:pPr>
-      <w:r>
-        <w:rPr>
-          <w:rFonts w:eastAsia="Arial"/>
-          <w:noProof/>
-          <w:color w:val="000000" w:themeColor="text1"/>
-          <w:szCs w:val="28"/>
-        </w:rPr>
-        <w:lastRenderedPageBreak/>
-        <w:drawing>
-          <wp:inline distT="0" distB="0" distL="0" distR="0" wp14:anchorId="597DD473" wp14:editId="4B4C229B">
-            <wp:extent cx="4711700" cy="2487920"/>
-            <wp:effectExtent l="0" t="0" r="0" b="1905"/>
-            <wp:docPr id="3" name="Picture 3"/>
-            <wp:cNvGraphicFramePr>
-              <a:graphicFrameLocks xmlns:a="http://schemas.openxmlformats.org/drawingml/2006/main" noChangeAspect="1"/>
-            </wp:cNvGraphicFramePr>
-            <a:graphic xmlns:a="http://schemas.openxmlformats.org/drawingml/2006/main">
-              <a:graphicData uri="http://schemas.openxmlformats.org/drawingml/2006/picture">
-                <pic:pic xmlns:pic="http://schemas.openxmlformats.org/drawingml/2006/picture">
-                  <pic:nvPicPr>
-                    <pic:cNvPr id="3" name="Picture 3"/>
-                    <pic:cNvPicPr/>
-                  </pic:nvPicPr>
-                  <pic:blipFill>
-                    <a:blip r:embed="rId13">
-                      <a:extLst>
-                        <a:ext uri="{28A0092B-C50C-407E-A947-70E740481C1C}">
-                          <a14:useLocalDpi xmlns:a14="http://schemas.microsoft.com/office/drawing/2010/main" val="0"/>
-                        </a:ext>
-                      </a:extLst>
-                    </a:blip>
-                    <a:stretch>
-                      <a:fillRect/>
-                    </a:stretch>
-                  </pic:blipFill>
-                  <pic:spPr>
-                    <a:xfrm>
-                      <a:off x="0" y="0"/>
-                      <a:ext cx="4727139" cy="2496072"/>
-                    </a:xfrm>
-                    <a:prstGeom prst="rect">
-                      <a:avLst/>
-                    </a:prstGeom>
-                  </pic:spPr>
-                </pic:pic>
-              </a:graphicData>
-            </a:graphic>
-          </wp:inline>
-        </w:drawing>
-      </w:r>
-    </w:p>
-    <w:p>
-      <w:pPr>
-        <w:ind w:firstLine="720"/>
-        <w:jc w:val="center"/>
-        <w:rPr>
-          <w:rFonts w:eastAsia="Arial"/>
-          <w:color w:val="000000" w:themeColor="text1"/>
-          <w:szCs w:val="28"/>
-        </w:rPr>
-      </w:pPr>
-      <w:r>
-        <w:rPr>
-          <w:rFonts w:eastAsia="Arial"/>
-          <w:color w:val="000000" w:themeColor="text1"/>
-          <w:szCs w:val="28"/>
-        </w:rPr>
-        <w:t>Рисунок 10 – Созданный файл</w:t>
-      </w:r>
-    </w:p>
-    <w:p>
-      <w:pPr>
-        <w:ind w:firstLine="720"/>
-        <w:rPr>
-          <w:rFonts w:eastAsia="Arial"/>
-          <w:color w:val="000000" w:themeColor="text1"/>
-          <w:szCs w:val="28"/>
-        </w:rPr>
-      </w:pPr>
-    </w:p>
-    <w:p>
-      <w:pPr>
-        <w:ind w:firstLine="720"/>
-        <w:rPr>
-          <w:rFonts w:eastAsia="Arial"/>
-          <w:color w:val="000000" w:themeColor="text1"/>
-          <w:szCs w:val="28"/>
-        </w:rPr>
-      </w:pPr>
-      <w:r>
-        <w:rPr>
-          <w:rFonts w:eastAsia="Arial"/>
-          <w:color w:val="000000" w:themeColor="text1"/>
-          <w:szCs w:val="28"/>
-        </w:rPr>
-        <w:t xml:space="preserve">Для проверки работы в </w:t>
-      </w:r>
-      <w:r>
-        <w:rPr>
-          <w:rFonts w:eastAsia="Arial"/>
-          <w:color w:val="000000" w:themeColor="text1"/>
-          <w:szCs w:val="28"/>
-          <w:lang w:val="en-US"/>
-        </w:rPr>
-        <w:t>macOS</w:t>
-      </w:r>
-      <w:r>
-        <w:rPr>
-          <w:rFonts w:eastAsia="Arial"/>
-          <w:color w:val="000000" w:themeColor="text1"/>
-          <w:szCs w:val="28"/>
-        </w:rPr>
-        <w:t xml:space="preserve"> </w:t>
-      </w:r>
-      <w:r>
-        <w:rPr>
-          <w:rFonts w:eastAsia="Arial"/>
-          <w:color w:val="000000" w:themeColor="text1"/>
-          <w:szCs w:val="28"/>
-        </w:rPr>
-        <w:t xml:space="preserve">также установим </w:t>
-      </w:r>
-      <w:proofErr w:type="spellStart"/>
-      <w:r>
-        <w:rPr>
-          <w:rFonts w:eastAsia="Arial"/>
-          <w:color w:val="000000" w:themeColor="text1"/>
-          <w:szCs w:val="28"/>
-          <w:lang w:val="en-US"/>
-        </w:rPr>
-        <w:t>rsync</w:t>
-      </w:r>
-      <w:proofErr w:type="spellEnd"/>
-      <w:r>
-        <w:rPr>
-          <w:rFonts w:eastAsia="Arial"/>
-          <w:color w:val="000000" w:themeColor="text1"/>
-          <w:szCs w:val="28"/>
-        </w:rPr>
-        <w:t xml:space="preserve"> </w:t>
-      </w:r>
-      <w:r>
-        <w:rPr>
-          <w:rFonts w:eastAsia="Arial"/>
-          <w:color w:val="000000" w:themeColor="text1"/>
-          <w:szCs w:val="28"/>
-        </w:rPr>
-        <w:t xml:space="preserve">и попробуем получить каталог с файлом (рисунок 11-12). </w:t>
-      </w:r>
-    </w:p>
-    <w:p>
-      <w:pPr>
-        <w:ind w:firstLine="720"/>
-        <w:rPr>
-          <w:rFonts w:eastAsia="Arial"/>
-          <w:color w:val="000000" w:themeColor="text1"/>
-          <w:szCs w:val="28"/>
-        </w:rPr>
-      </w:pPr>
-      <w:r>
-        <w:rPr>
-          <w:rFonts w:eastAsia="Arial"/>
-          <w:noProof/>
-          <w:color w:val="000000" w:themeColor="text1"/>
-          <w:szCs w:val="28"/>
-        </w:rPr>
-        <w:drawing>
-          <wp:inline distT="0" distB="0" distL="0" distR="0" wp14:anchorId="42D8848D" wp14:editId="0761F2D0">
-            <wp:extent cx="5334000" cy="1131687"/>
-            <wp:effectExtent l="0" t="0" r="0" b="0"/>
-            <wp:docPr id="4" name="Picture 4"/>
-            <wp:cNvGraphicFramePr>
-              <a:graphicFrameLocks xmlns:a="http://schemas.openxmlformats.org/drawingml/2006/main" noChangeAspect="1"/>
-            </wp:cNvGraphicFramePr>
-            <a:graphic xmlns:a="http://schemas.openxmlformats.org/drawingml/2006/main">
-              <a:graphicData uri="http://schemas.openxmlformats.org/drawingml/2006/picture">
-                <pic:pic xmlns:pic="http://schemas.openxmlformats.org/drawingml/2006/picture">
-                  <pic:nvPicPr>
-                    <pic:cNvPr id="4" name="Picture 4"/>
-                    <pic:cNvPicPr/>
-                  </pic:nvPicPr>
-                  <pic:blipFill>
-                    <a:blip r:embed="rId14" cstate="print">
-                      <a:extLst>
-                        <a:ext uri="{28A0092B-C50C-407E-A947-70E740481C1C}">
-                          <a14:useLocalDpi xmlns:a14="http://schemas.microsoft.com/office/drawing/2010/main" val="0"/>
-                        </a:ext>
-                      </a:extLst>
-                    </a:blip>
-                    <a:stretch>
-                      <a:fillRect/>
-                    </a:stretch>
-                  </pic:blipFill>
-                  <pic:spPr>
-                    <a:xfrm>
-                      <a:off x="0" y="0"/>
-                      <a:ext cx="5349975" cy="1135076"/>
-                    </a:xfrm>
-                    <a:prstGeom prst="rect">
-                      <a:avLst/>
-                    </a:prstGeom>
-                  </pic:spPr>
-                </pic:pic>
-              </a:graphicData>
-            </a:graphic>
-          </wp:inline>
-        </w:drawing>
-      </w:r>
-    </w:p>
-    <w:p>
-      <w:pPr>
-        <w:ind w:firstLine="720"/>
-        <w:jc w:val="center"/>
-        <w:rPr>
-          <w:rFonts w:eastAsia="Arial"/>
-          <w:color w:val="000000" w:themeColor="text1"/>
-          <w:szCs w:val="28"/>
-        </w:rPr>
-      </w:pPr>
-      <w:r>
-        <w:rPr>
-          <w:rFonts w:eastAsia="Arial"/>
-          <w:color w:val="000000" w:themeColor="text1"/>
-          <w:szCs w:val="28"/>
-        </w:rPr>
-        <w:t>Рисунок 11 – Команда для синхронизации каталога</w:t>
-      </w:r>
-    </w:p>
-    <w:p>
-      <w:pPr>
-        <w:ind w:firstLine="720"/>
-        <w:jc w:val="center"/>
-        <w:rPr>
-          <w:rFonts w:eastAsia="Arial"/>
-          <w:color w:val="000000" w:themeColor="text1"/>
-          <w:szCs w:val="28"/>
-        </w:rPr>
-      </w:pPr>
-      <w:r>
-        <w:rPr>
-          <w:rFonts w:eastAsia="Arial"/>
-          <w:noProof/>
-          <w:color w:val="000000" w:themeColor="text1"/>
-          <w:szCs w:val="28"/>
-        </w:rPr>
-        <w:drawing>
-          <wp:inline distT="0" distB="0" distL="0" distR="0" wp14:anchorId="53ACC404" wp14:editId="25E8BEF9">
-            <wp:extent cx="5080000" cy="1359207"/>
-            <wp:effectExtent l="0" t="0" r="0" b="0"/>
-            <wp:docPr id="5" name="Picture 5"/>
-            <wp:cNvGraphicFramePr>
-              <a:graphicFrameLocks xmlns:a="http://schemas.openxmlformats.org/drawingml/2006/main" noChangeAspect="1"/>
-            </wp:cNvGraphicFramePr>
-            <a:graphic xmlns:a="http://schemas.openxmlformats.org/drawingml/2006/main">
-              <a:graphicData uri="http://schemas.openxmlformats.org/drawingml/2006/picture">
-                <pic:pic xmlns:pic="http://schemas.openxmlformats.org/drawingml/2006/picture">
-                  <pic:nvPicPr>
-                    <pic:cNvPr id="5" name="Picture 5"/>
-                    <pic:cNvPicPr/>
-                  </pic:nvPicPr>
-                  <pic:blipFill>
-                    <a:blip r:embed="rId15" cstate="print">
-                      <a:extLst>
-                        <a:ext uri="{28A0092B-C50C-407E-A947-70E740481C1C}">
-                          <a14:useLocalDpi xmlns:a14="http://schemas.microsoft.com/office/drawing/2010/main" val="0"/>
-                        </a:ext>
-                      </a:extLst>
-                    </a:blip>
-                    <a:stretch>
-                      <a:fillRect/>
-                    </a:stretch>
-                  </pic:blipFill>
-                  <pic:spPr>
-                    <a:xfrm>
-                      <a:off x="0" y="0"/>
-                      <a:ext cx="5117032" cy="1369115"/>
-                    </a:xfrm>
-                    <a:prstGeom prst="rect">
-                      <a:avLst/>
-                    </a:prstGeom>
-                  </pic:spPr>
-                </pic:pic>
-              </a:graphicData>
-            </a:graphic>
-          </wp:inline>
-        </w:drawing>
-      </w:r>
-    </w:p>
-    <w:p>
-      <w:pPr>
-        <w:ind w:firstLine="720"/>
-        <w:jc w:val="center"/>
-        <w:rPr>
-          <w:rFonts w:eastAsia="Arial"/>
-          <w:color w:val="000000" w:themeColor="text1"/>
-          <w:szCs w:val="28"/>
-        </w:rPr>
-      </w:pPr>
-      <w:r>
-        <w:rPr>
-          <w:rFonts w:eastAsia="Arial"/>
-          <w:color w:val="000000" w:themeColor="text1"/>
-          <w:szCs w:val="28"/>
-        </w:rPr>
-        <w:t>Рисунок 12 – Полученный файл</w:t>
-      </w:r>
     </w:p>
     <w:p>
       <w:pPr>
@@ -5579,7 +4871,6 @@
           <w:szCs w:val="28"/>
           <w:lang w:eastAsia="en-GB"/>
         </w:rPr>
-        <w:lastRenderedPageBreak/>
         <w:t xml:space="preserve">-r, </w:t>
       </w:r>
       <w:proofErr w:type="spellStart"/>
@@ -5785,6 +5076,7 @@
           <w:szCs w:val="28"/>
           <w:lang w:eastAsia="en-GB"/>
         </w:rPr>
+        <w:lastRenderedPageBreak/>
         <w:t>-</w:t>
       </w:r>
       <w:proofErr w:type="spellStart"/>
@@ -5911,138 +5203,6 @@
     </w:p>
     <w:p>
       <w:pPr>
-        <w:pStyle w:val="a3"/>
-        <w:ind w:left="1149" w:firstLine="0"/>
-        <w:rPr>
-          <w:rFonts w:eastAsia="Arial"/>
-          <w:color w:val="000000" w:themeColor="text1"/>
-          <w:szCs w:val="28"/>
-        </w:rPr>
-      </w:pPr>
-    </w:p>
-    <w:p>
-      <w:pPr>
-        <w:pStyle w:val="a3"/>
-        <w:ind w:left="1149" w:firstLine="0"/>
-        <w:rPr>
-          <w:rFonts w:eastAsia="Arial"/>
-          <w:color w:val="000000" w:themeColor="text1"/>
-          <w:szCs w:val="28"/>
-        </w:rPr>
-      </w:pPr>
-    </w:p>
-    <w:p>
-      <w:pPr>
-        <w:pStyle w:val="a3"/>
-        <w:ind w:left="1149" w:firstLine="0"/>
-        <w:rPr>
-          <w:rFonts w:eastAsia="Arial"/>
-          <w:color w:val="000000" w:themeColor="text1"/>
-          <w:szCs w:val="28"/>
-        </w:rPr>
-      </w:pPr>
-    </w:p>
-    <w:p>
-      <w:pPr>
-        <w:pStyle w:val="a3"/>
-        <w:ind w:left="1149" w:firstLine="0"/>
-        <w:rPr>
-          <w:rFonts w:eastAsia="Arial"/>
-          <w:color w:val="000000" w:themeColor="text1"/>
-          <w:szCs w:val="28"/>
-        </w:rPr>
-      </w:pPr>
-    </w:p>
-    <w:p>
-      <w:pPr>
-        <w:pStyle w:val="a3"/>
-        <w:ind w:left="1149" w:firstLine="0"/>
-        <w:rPr>
-          <w:rFonts w:eastAsia="Arial"/>
-          <w:color w:val="000000" w:themeColor="text1"/>
-          <w:szCs w:val="28"/>
-        </w:rPr>
-      </w:pPr>
-    </w:p>
-    <w:p>
-      <w:pPr>
-        <w:pStyle w:val="a3"/>
-        <w:ind w:left="1149" w:firstLine="0"/>
-        <w:rPr>
-          <w:rFonts w:eastAsia="Arial"/>
-          <w:color w:val="000000" w:themeColor="text1"/>
-          <w:szCs w:val="28"/>
-        </w:rPr>
-      </w:pPr>
-    </w:p>
-    <w:p>
-      <w:pPr>
-        <w:pStyle w:val="a3"/>
-        <w:ind w:left="1149" w:firstLine="0"/>
-        <w:rPr>
-          <w:rFonts w:eastAsia="Arial"/>
-          <w:color w:val="000000" w:themeColor="text1"/>
-          <w:szCs w:val="28"/>
-        </w:rPr>
-      </w:pPr>
-    </w:p>
-    <w:p>
-      <w:pPr>
-        <w:pStyle w:val="a3"/>
-        <w:ind w:left="1149" w:firstLine="0"/>
-        <w:rPr>
-          <w:rFonts w:eastAsia="Arial"/>
-          <w:color w:val="000000" w:themeColor="text1"/>
-          <w:szCs w:val="28"/>
-        </w:rPr>
-      </w:pPr>
-    </w:p>
-    <w:p>
-      <w:pPr>
-        <w:pStyle w:val="a3"/>
-        <w:ind w:left="1149" w:firstLine="0"/>
-        <w:rPr>
-          <w:rFonts w:eastAsia="Arial"/>
-          <w:color w:val="000000" w:themeColor="text1"/>
-          <w:szCs w:val="28"/>
-        </w:rPr>
-      </w:pPr>
-    </w:p>
-    <w:p>
-      <w:pPr>
-        <w:pStyle w:val="a3"/>
-        <w:ind w:left="1149" w:firstLine="0"/>
-        <w:rPr>
-          <w:rFonts w:eastAsia="Arial"/>
-          <w:color w:val="000000" w:themeColor="text1"/>
-          <w:szCs w:val="28"/>
-        </w:rPr>
-      </w:pPr>
-    </w:p>
-    <w:p>
-      <w:pPr>
-        <w:pStyle w:val="a3"/>
-        <w:ind w:left="1149" w:firstLine="0"/>
-        <w:rPr>
-          <w:rFonts w:eastAsia="Arial"/>
-          <w:color w:val="000000" w:themeColor="text1"/>
-          <w:szCs w:val="28"/>
-        </w:rPr>
-      </w:pPr>
-    </w:p>
-    <w:p>
-      <w:pPr>
-        <w:pStyle w:val="a3"/>
-        <w:ind w:left="1149" w:firstLine="0"/>
-        <w:rPr>
-          <w:rFonts w:eastAsia="Arial"/>
-          <w:color w:val="000000" w:themeColor="text1"/>
-          <w:szCs w:val="28"/>
-        </w:rPr>
-      </w:pPr>
-    </w:p>
-    <w:p>
-      <w:pPr>
         <w:ind w:firstLine="720"/>
         <w:rPr>
           <w:rFonts w:eastAsia="Arial"/>
@@ -6060,6 +5220,55 @@
           <w:szCs w:val="28"/>
         </w:rPr>
       </w:pPr>
+      <w:r>
+        <w:rPr>
+          <w:rFonts w:eastAsia="Arial"/>
+          <w:color w:val="000000" w:themeColor="text1"/>
+          <w:szCs w:val="28"/>
+        </w:rPr>
+        <w:t>Вывод</w:t>
+      </w:r>
+      <w:r>
+        <w:rPr>
+          <w:rFonts w:eastAsia="Arial"/>
+          <w:color w:val="000000" w:themeColor="text1"/>
+          <w:szCs w:val="28"/>
+        </w:rPr>
+        <w:t xml:space="preserve">: </w:t>
+      </w:r>
+      <w:r>
+        <w:rPr>
+          <w:rFonts w:eastAsia="Arial"/>
+          <w:color w:val="000000" w:themeColor="text1"/>
+          <w:szCs w:val="28"/>
+        </w:rPr>
+        <w:t xml:space="preserve">в данной работе удалось создать веб-сервер </w:t>
+      </w:r>
+      <w:r>
+        <w:rPr>
+          <w:rFonts w:eastAsia="Arial"/>
+          <w:color w:val="000000" w:themeColor="text1"/>
+          <w:szCs w:val="28"/>
+          <w:lang w:val="en-US"/>
+        </w:rPr>
+        <w:t>apache</w:t>
+      </w:r>
+      <w:r>
+        <w:rPr>
+          <w:rFonts w:eastAsia="Arial"/>
+          <w:color w:val="000000" w:themeColor="text1"/>
+          <w:szCs w:val="28"/>
+        </w:rPr>
+        <w:t xml:space="preserve"> </w:t>
+      </w:r>
+      <w:r>
+        <w:rPr>
+          <w:rFonts w:eastAsia="Arial"/>
+          <w:color w:val="000000" w:themeColor="text1"/>
+          <w:szCs w:val="28"/>
+        </w:rPr>
+        <w:t xml:space="preserve">для работы сайта. Установка и настройка достаточно простая, самая большая сложность — это открыть сайт для всеобщего доступа. </w:t>
+      </w:r>
     </w:p>
     <w:p>
       <w:pPr>
@@ -6070,82 +5279,12 @@
           <w:szCs w:val="28"/>
         </w:rPr>
       </w:pPr>
-    </w:p>
-    <w:p>
-      <w:pPr>
-        <w:ind w:firstLine="720"/>
-        <w:rPr>
-          <w:rFonts w:eastAsia="Arial"/>
-          <w:color w:val="000000" w:themeColor="text1"/>
-          <w:szCs w:val="28"/>
-        </w:rPr>
-      </w:pPr>
-      <w:r>
-        <w:rPr>
-          <w:rFonts w:eastAsia="Arial"/>
-          <w:color w:val="000000" w:themeColor="text1"/>
-          <w:szCs w:val="28"/>
-        </w:rPr>
-        <w:t>Вывод</w:t>
-      </w:r>
-      <w:r>
-        <w:rPr>
-          <w:rFonts w:eastAsia="Arial"/>
-          <w:color w:val="000000" w:themeColor="text1"/>
-          <w:szCs w:val="28"/>
-        </w:rPr>
-        <w:t xml:space="preserve">: </w:t>
-      </w:r>
-      <w:r>
-        <w:rPr>
-          <w:rFonts w:eastAsia="Arial"/>
-          <w:color w:val="000000" w:themeColor="text1"/>
-          <w:szCs w:val="28"/>
-        </w:rPr>
-        <w:t xml:space="preserve">в данной работе удалось создать веб-сервер </w:t>
-      </w:r>
-      <w:r>
-        <w:rPr>
-          <w:rFonts w:eastAsia="Arial"/>
-          <w:color w:val="000000" w:themeColor="text1"/>
-          <w:szCs w:val="28"/>
-          <w:lang w:val="en-US"/>
-        </w:rPr>
-        <w:t>apache</w:t>
-      </w:r>
-      <w:r>
-        <w:rPr>
-          <w:rFonts w:eastAsia="Arial"/>
-          <w:color w:val="000000" w:themeColor="text1"/>
-          <w:szCs w:val="28"/>
-        </w:rPr>
-        <w:t xml:space="preserve"> </w:t>
-      </w:r>
-      <w:r>
-        <w:rPr>
-          <w:rFonts w:eastAsia="Arial"/>
-          <w:color w:val="000000" w:themeColor="text1"/>
-          <w:szCs w:val="28"/>
-        </w:rPr>
-        <w:t xml:space="preserve">для работы сайта. Установка и настройка достаточно простая, самая большая сложность — это открыть сайт для всеобщего доступа. </w:t>
-      </w:r>
-    </w:p>
-    <w:p>
-      <w:pPr>
-        <w:ind w:firstLine="720"/>
-        <w:rPr>
-          <w:rFonts w:eastAsia="Arial"/>
-          <w:color w:val="000000" w:themeColor="text1"/>
-          <w:szCs w:val="28"/>
-        </w:rPr>
-      </w:pPr>
-      <w:r>
-        <w:rPr>
-          <w:rFonts w:eastAsia="Arial"/>
-          <w:color w:val="000000" w:themeColor="text1"/>
-          <w:szCs w:val="28"/>
-        </w:rPr>
-        <w:lastRenderedPageBreak/>
+      <w:r>
+        <w:rPr>
+          <w:rFonts w:eastAsia="Arial"/>
+          <w:color w:val="000000" w:themeColor="text1"/>
+          <w:szCs w:val="28"/>
+        </w:rPr>
         <w:t xml:space="preserve">Также был написан простой сайт с информацией и массивом изображений. Было выяснено, что большое количество «тяжелых» изображений делают долгую загрузку сайта и требуют очень много памяти на сервере. Чтобы избежать этого был написан скрипт для сжатия изображений с помощью </w:t>
       </w:r>
       <w:proofErr w:type="spellStart"/>
@@ -6240,8 +5379,8 @@
     <w:p/>
     <w:p/>
     <w:sectPr>
-      <w:footerReference w:type="even" r:id="rId16"/>
-      <w:footerReference w:type="default" r:id="rId17"/>
+      <w:footerReference w:type="even" r:id="rId11"/>
+      <w:footerReference w:type="default" r:id="rId12"/>
       <w:pgSz w:w="11906" w:h="16838"/>
       <w:pgMar w:top="1440" w:right="1440" w:bottom="1440" w:left="1440" w:header="708" w:footer="708" w:gutter="0"/>
       <w:cols w:space="708"/>
@@ -7548,7 +6687,7 @@
 </file>
 
 <file path=customXml/itemProps1.xml><?xml version="1.0" encoding="utf-8"?>
-<ds:datastoreItem xmlns:ds="http://schemas.openxmlformats.org/officeDocument/2006/customXml" ds:itemID="{8F665C20-1F8B-4DA1-A18B-1FA45447FC3D}">
+<ds:datastoreItem xmlns:ds="http://schemas.openxmlformats.org/officeDocument/2006/customXml" ds:itemID="{74E6F755-5CEB-4316-94C5-FE5090EC13FA}">
   <ds:schemaRefs>
     <ds:schemaRef ds:uri="http://schemas.openxmlformats.org/officeDocument/2006/bibliography"/>
   </ds:schemaRefs>

</xml_diff>